<commit_message>
Update Research with missing interview answers
</commit_message>
<xml_diff>
--- a/docs/task01/T01_Research_V1.0.docx
+++ b/docs/task01/T01_Research_V1.0.docx
@@ -9,27 +9,256 @@
       <w:r>
         <w:t>Research</w:t>
       </w:r>
+    </w:p>
+    <w:p>
+      <w:r>
+        <w:t xml:space="preserve">Dieses Dokument </w:t>
+      </w:r>
+      <w:r>
+        <w:t>fasst die zentralen Informationen zusammen, welche bei den Untersuchungen f</w:t>
+      </w:r>
+      <w:r>
+        <w:t>ü</w:t>
+      </w:r>
+      <w:r>
+        <w:t xml:space="preserve">r das </w:t>
+      </w:r>
+      <w:r>
+        <w:t>PMS (Patient Management System)</w:t>
+      </w:r>
+      <w:r>
+        <w:t xml:space="preserve"> sowie aus den Interviews mit Fachexperten erarbeitet wurde</w:t>
+      </w:r>
+      <w:r>
+        <w:t>.</w:t>
+      </w:r>
       <w:bookmarkStart w:id="0" w:name="_GoBack"/>
       <w:bookmarkEnd w:id="0"/>
     </w:p>
     <w:p>
-      <w:r>
-        <w:t xml:space="preserve">Dieses Dokument </w:t>
-      </w:r>
-      <w:r>
-        <w:t>fasst die zentralen Informationen zusammen, welche bei den Untersuchungen f</w:t>
+      <w:pPr>
+        <w:pStyle w:val="berschrift1"/>
+      </w:pPr>
+      <w:r>
+        <w:t>Interviews</w:t>
+      </w:r>
+    </w:p>
+    <w:p>
+      <w:r>
+        <w:t>Die Interviews wurden mit folgenden Personen geführt:</w:t>
+      </w:r>
+    </w:p>
+    <w:p>
+      <w:pPr>
+        <w:pStyle w:val="Listenabsatz"/>
+        <w:numPr>
+          <w:ilvl w:val="0"/>
+          <w:numId w:val="6"/>
+        </w:numPr>
+      </w:pPr>
+      <w:r>
+        <w:t>Fachfrau Gesundheit (</w:t>
+      </w:r>
+      <w:proofErr w:type="spellStart"/>
+      <w:r>
+        <w:t>FaGe</w:t>
+      </w:r>
+      <w:proofErr w:type="spellEnd"/>
+      <w:r>
+        <w:t>), 5 Jahre Berufserfahrung</w:t>
+      </w:r>
+    </w:p>
+    <w:p>
+      <w:pPr>
+        <w:pStyle w:val="Listenabsatz"/>
+        <w:numPr>
+          <w:ilvl w:val="0"/>
+          <w:numId w:val="6"/>
+        </w:numPr>
+      </w:pPr>
+      <w:r>
+        <w:t>Dr. med. allg. Medizin (Hausarzt), 20+ Jahre Berufserfahrung</w:t>
+      </w:r>
+    </w:p>
+    <w:p>
+      <w:r>
+        <w:t>Nachfolgend sind alle Informationen in ihre entsprechenden Themengebiete zusammengefasst.</w:t>
+      </w:r>
+    </w:p>
+    <w:p>
+      <w:pPr>
+        <w:pStyle w:val="berschrift2"/>
+      </w:pPr>
+      <w:r>
+        <w:t>Allgemeines</w:t>
+      </w:r>
+    </w:p>
+    <w:p>
+      <w:pPr>
+        <w:pStyle w:val="Listenabsatz"/>
+        <w:numPr>
+          <w:ilvl w:val="0"/>
+          <w:numId w:val="3"/>
+        </w:numPr>
+      </w:pPr>
+      <w:r>
+        <w:t>Wie werden die Patienten klassifiziert (Sicherheitsstufe, Medikamente etc.)?</w:t>
+      </w:r>
+    </w:p>
+    <w:p>
+      <w:pPr>
+        <w:ind w:left="708"/>
+      </w:pPr>
+      <w:r>
+        <w:t>Es gibt k</w:t>
+      </w:r>
+      <w:r>
+        <w:t>eine Klassifizierung</w:t>
+      </w:r>
+      <w:r>
+        <w:t>.</w:t>
+      </w:r>
+    </w:p>
+    <w:p>
+      <w:pPr>
+        <w:pStyle w:val="Listenabsatz"/>
+        <w:numPr>
+          <w:ilvl w:val="0"/>
+          <w:numId w:val="3"/>
+        </w:numPr>
+      </w:pPr>
+      <w:r>
+        <w:t>Braucht es für gefährliche Patienten zusätzliches Sicherheitspersonal?</w:t>
+      </w:r>
+    </w:p>
+    <w:p>
+      <w:pPr>
+        <w:ind w:left="708"/>
+      </w:pPr>
+      <w:r>
+        <w:t>Markierung bei ansteckenden Krankheiten</w:t>
+      </w:r>
+      <w:r>
+        <w:t>.</w:t>
+      </w:r>
+    </w:p>
+    <w:p>
+      <w:pPr>
+        <w:pStyle w:val="Listenabsatz"/>
+        <w:numPr>
+          <w:ilvl w:val="0"/>
+          <w:numId w:val="3"/>
+        </w:numPr>
+      </w:pPr>
+      <w:r>
+        <w:t>Wie wird entschieden, in welche Klinik der Patient eingewiesen wird?</w:t>
+      </w:r>
+    </w:p>
+    <w:p>
+      <w:pPr>
+        <w:ind w:left="708"/>
+      </w:pPr>
+      <w:r>
+        <w:t>Abh</w:t>
+      </w:r>
+      <w:r>
+        <w:t>ä</w:t>
+      </w:r>
+      <w:r>
+        <w:t>ngig von Einweisungsgrund und Vorerkrankungen.</w:t>
+      </w:r>
+    </w:p>
+    <w:p>
+      <w:pPr>
+        <w:pStyle w:val="Listenabsatz"/>
+        <w:numPr>
+          <w:ilvl w:val="0"/>
+          <w:numId w:val="3"/>
+        </w:numPr>
+      </w:pPr>
+      <w:r>
+        <w:t>Entscheidung, wie und wann Medikamente eingenommen werden müssen?</w:t>
+      </w:r>
+    </w:p>
+    <w:p>
+      <w:pPr>
+        <w:ind w:left="708"/>
+      </w:pPr>
+      <w:r>
+        <w:t>Abhängig</w:t>
+      </w:r>
+      <w:r>
+        <w:t xml:space="preserve"> vom Patienten: Ist er zuverl</w:t>
+      </w:r>
+      <w:r>
+        <w:t>ä</w:t>
+      </w:r>
+      <w:r>
+        <w:t>ssig? Besteht eine Demenz? Gibt es andere Gr</w:t>
       </w:r>
       <w:r>
         <w:t>ü</w:t>
       </w:r>
       <w:r>
-        <w:t xml:space="preserve">r das </w:t>
-      </w:r>
-      <w:r>
-        <w:t>PMS (Patient Management System)</w:t>
-      </w:r>
-      <w:r>
-        <w:t xml:space="preserve"> sowie aus den Interviews mit Fachexperten erarbeitet wurde</w:t>
+        <w:t>nde f</w:t>
+      </w:r>
+      <w:r>
+        <w:t>ü</w:t>
+      </w:r>
+      <w:r>
+        <w:t>r eine kontrollierte Einnahme?</w:t>
+      </w:r>
+    </w:p>
+    <w:p>
+      <w:pPr>
+        <w:pStyle w:val="Listenabsatz"/>
+        <w:numPr>
+          <w:ilvl w:val="0"/>
+          <w:numId w:val="3"/>
+        </w:numPr>
+      </w:pPr>
+      <w:r>
+        <w:t>Wie gravierend ist es, wenn er eine bestimmte Zeit nicht auf das Tool zugreifen kann?</w:t>
+      </w:r>
+    </w:p>
+    <w:p>
+      <w:pPr>
+        <w:ind w:firstLine="708"/>
+      </w:pPr>
+      <w:r>
+        <w:t>Immer gravierend, ohne Inf</w:t>
+      </w:r>
+      <w:r>
+        <w:t>ormatik läuft nichts mehr, je l</w:t>
+      </w:r>
+      <w:r>
+        <w:t>änger desto schlimmer.</w:t>
+      </w:r>
+    </w:p>
+    <w:p>
+      <w:pPr>
+        <w:pStyle w:val="Listenabsatz"/>
+        <w:numPr>
+          <w:ilvl w:val="0"/>
+          <w:numId w:val="3"/>
+        </w:numPr>
+      </w:pPr>
+      <w:r>
+        <w:t>Was kann objektiv und was subjektiv beurteilt werden?</w:t>
+      </w:r>
+    </w:p>
+    <w:p>
+      <w:pPr>
+        <w:ind w:left="708"/>
+      </w:pPr>
+      <w:r>
+        <w:t>Subjektiv sind Angaben des Pat</w:t>
+      </w:r>
+      <w:r>
+        <w:t>ienten und objektiv sind Untersuch</w:t>
+      </w:r>
+      <w:r>
+        <w:t>ungsergebnisse</w:t>
       </w:r>
       <w:r>
         <w:t>.</w:t>
@@ -37,144 +266,248 @@
     </w:p>
     <w:p>
       <w:pPr>
-        <w:pStyle w:val="berschrift1"/>
-      </w:pPr>
-      <w:r>
-        <w:t>Interviews</w:t>
-      </w:r>
-    </w:p>
-    <w:p>
-      <w:r>
-        <w:t>Die Interviews wurden mit folgenden Personen geführt:</w:t>
-      </w:r>
-    </w:p>
-    <w:p>
-      <w:pPr>
-        <w:pStyle w:val="Listenabsatz"/>
-        <w:numPr>
-          <w:ilvl w:val="0"/>
-          <w:numId w:val="6"/>
-        </w:numPr>
-      </w:pPr>
-      <w:r>
-        <w:t>Fachfrau Gesundheit (</w:t>
+        <w:pStyle w:val="berschrift2"/>
+      </w:pPr>
+      <w:r>
+        <w:t>Suchtbehandlung</w:t>
+      </w:r>
+    </w:p>
+    <w:p>
+      <w:pPr>
+        <w:pStyle w:val="Listenabsatz"/>
+        <w:numPr>
+          <w:ilvl w:val="0"/>
+          <w:numId w:val="4"/>
+        </w:numPr>
+      </w:pPr>
+      <w:r>
+        <w:t>Wie sieht die Herangehensweise zur Suchtbehandlung aus?</w:t>
+      </w:r>
+    </w:p>
+    <w:p>
+      <w:pPr>
+        <w:ind w:left="708"/>
+      </w:pPr>
+      <w:r>
+        <w:t>Hängt stark vom Schweregrad ab, zuerst wird die Sucht klassifiziert. Die physische Abhängigkeit ist normalerweise schnell überwunden. Dagegen ist die psychische Abhängigkeit nur schwer therapierbar. Hierzu ist es wichtig den Patienten aus seinem gewohnten Umfeld zu extrahieren. Gleichzeitig muss auch der Patient willensbereit sein und eine entsprechende Alltagsstruktur haben (bspw. Arbeitstätigkeit, geregeltes soziales Umfeld, etc.). Für den Suchtkranken kann eine Art „</w:t>
       </w:r>
       <w:proofErr w:type="spellStart"/>
       <w:r>
-        <w:t>FaGe</w:t>
+        <w:t>Gamification</w:t>
       </w:r>
       <w:proofErr w:type="spellEnd"/>
       <w:r>
-        <w:t>), 5 Jahre Berufserfahrung</w:t>
-      </w:r>
-    </w:p>
-    <w:p>
-      <w:pPr>
-        <w:pStyle w:val="Listenabsatz"/>
-        <w:numPr>
-          <w:ilvl w:val="0"/>
-          <w:numId w:val="6"/>
-        </w:numPr>
-      </w:pPr>
-      <w:r>
-        <w:t>Dr. med. allg. Medizin (Hausarzt), 20+ Jahre Berufserfahrung</w:t>
-      </w:r>
-    </w:p>
-    <w:p>
-      <w:r>
-        <w:t>Nachfolgend sind alle Informationen in ihre entsprechenden Themengebiete zusammengefasst.</w:t>
+        <w:t xml:space="preserve">“ helfen um von seiner </w:t>
+      </w:r>
+      <w:r>
+        <w:lastRenderedPageBreak/>
+        <w:t>spezifischen Sucht loszukommen. D.h. Drogen werden durch eine andere „Belohnung“ substituiert.</w:t>
       </w:r>
     </w:p>
     <w:p>
       <w:pPr>
         <w:pStyle w:val="berschrift2"/>
       </w:pPr>
-      <w:commentRangeStart w:id="1"/>
-      <w:r>
-        <w:t>Allgemeines</w:t>
-      </w:r>
-      <w:commentRangeEnd w:id="1"/>
-      <w:r>
-        <w:rPr>
-          <w:rStyle w:val="Kommentarzeichen"/>
-          <w:rFonts w:asciiTheme="minorHAnsi" w:eastAsiaTheme="minorHAnsi" w:hAnsiTheme="minorHAnsi" w:cstheme="minorBidi"/>
-          <w:b w:val="0"/>
-          <w:bCs w:val="0"/>
-          <w:color w:val="auto"/>
-        </w:rPr>
-        <w:commentReference w:id="1"/>
-      </w:r>
-    </w:p>
-    <w:p>
-      <w:pPr>
-        <w:pStyle w:val="Listenabsatz"/>
-        <w:numPr>
-          <w:ilvl w:val="0"/>
-          <w:numId w:val="3"/>
-        </w:numPr>
-      </w:pPr>
-      <w:r>
-        <w:t>Wie werden die Patienten klassifiziert (Sicherheitsstufe, Medikamente etc.)?</w:t>
-      </w:r>
-    </w:p>
-    <w:p>
-      <w:pPr>
-        <w:pStyle w:val="Listenabsatz"/>
-        <w:numPr>
-          <w:ilvl w:val="0"/>
-          <w:numId w:val="3"/>
-        </w:numPr>
-      </w:pPr>
-      <w:r>
-        <w:t>Braucht es für gefährliche Patienten zusätzliches Sicherheitspersonal?</w:t>
-      </w:r>
-    </w:p>
-    <w:p>
-      <w:pPr>
-        <w:pStyle w:val="Listenabsatz"/>
-        <w:numPr>
-          <w:ilvl w:val="0"/>
-          <w:numId w:val="3"/>
-        </w:numPr>
-      </w:pPr>
-      <w:r>
-        <w:t>Wie wird entschieden, in welche Klinik der Patient eingewiesen wird?</w:t>
-      </w:r>
-    </w:p>
-    <w:p>
-      <w:pPr>
-        <w:pStyle w:val="Listenabsatz"/>
-        <w:numPr>
-          <w:ilvl w:val="0"/>
-          <w:numId w:val="3"/>
-        </w:numPr>
-      </w:pPr>
-      <w:r>
-        <w:t>Entscheidung, wie und wann Medikamente eingenommen werden müssen?</w:t>
-      </w:r>
-    </w:p>
-    <w:p>
-      <w:pPr>
-        <w:pStyle w:val="Listenabsatz"/>
-        <w:numPr>
-          <w:ilvl w:val="0"/>
-          <w:numId w:val="3"/>
-        </w:numPr>
-      </w:pPr>
-      <w:r>
-        <w:t>Wie gravierend ist es, wenn er eine bestimmte Zeit nicht auf das Tool zugreifen kann?</w:t>
-      </w:r>
-    </w:p>
-    <w:p>
-      <w:pPr>
-        <w:pStyle w:val="Listenabsatz"/>
-        <w:numPr>
-          <w:ilvl w:val="0"/>
-          <w:numId w:val="3"/>
-        </w:numPr>
-      </w:pPr>
-      <w:r>
-        <w:t>Was kann objektiv und was subjektiv beurteilt werden?</w:t>
+      <w:r>
+        <w:t>Behandlungsmethoden</w:t>
+      </w:r>
+    </w:p>
+    <w:p>
+      <w:pPr>
+        <w:pStyle w:val="Listenabsatz"/>
+        <w:numPr>
+          <w:ilvl w:val="0"/>
+          <w:numId w:val="4"/>
+        </w:numPr>
+      </w:pPr>
+      <w:r>
+        <w:t>Wo sind die Grenzen?</w:t>
+      </w:r>
+    </w:p>
+    <w:p>
+      <w:pPr>
+        <w:ind w:left="708"/>
+      </w:pPr>
+      <w:r>
+        <w:t>I</w:t>
+      </w:r>
+      <w:r>
+        <w:t>ndikation muss klar gege</w:t>
+      </w:r>
+      <w:r>
+        <w:t>ben sein, es darf für den Patie</w:t>
+      </w:r>
+      <w:r>
+        <w:t>nt</w:t>
+      </w:r>
+      <w:r>
+        <w:t xml:space="preserve">en keinen Schaden entstehen. Die </w:t>
+      </w:r>
+      <w:r>
+        <w:t xml:space="preserve">Behandlung muss </w:t>
+      </w:r>
+      <w:r>
+        <w:t>ausserdem</w:t>
+      </w:r>
+      <w:r>
+        <w:t xml:space="preserve"> wir</w:t>
+      </w:r>
+      <w:r>
+        <w:t>tschaftlich und zweckmässig sei</w:t>
+      </w:r>
+      <w:r>
+        <w:t>n.</w:t>
+      </w:r>
+    </w:p>
+    <w:p>
+      <w:pPr>
+        <w:pStyle w:val="Listenabsatz"/>
+        <w:numPr>
+          <w:ilvl w:val="0"/>
+          <w:numId w:val="4"/>
+        </w:numPr>
+      </w:pPr>
+      <w:r>
+        <w:t>Wer darf entscheiden, welche Behandlungen gemacht werden?</w:t>
+      </w:r>
+    </w:p>
+    <w:p>
+      <w:pPr>
+        <w:ind w:left="708"/>
+      </w:pPr>
+      <w:r>
+        <w:t>Der Arzt zusammen mit dem Patienten</w:t>
+      </w:r>
+      <w:r>
+        <w:t>.</w:t>
+      </w:r>
+    </w:p>
+    <w:p>
+      <w:pPr>
+        <w:pStyle w:val="Listenabsatz"/>
+        <w:numPr>
+          <w:ilvl w:val="0"/>
+          <w:numId w:val="4"/>
+        </w:numPr>
+      </w:pPr>
+      <w:r>
+        <w:t>Wann muss stationär behandelt werden, wann nicht?</w:t>
+      </w:r>
+    </w:p>
+    <w:p>
+      <w:pPr>
+        <w:ind w:left="708"/>
+      </w:pPr>
+      <w:r>
+        <w:t>Wenn ein Patient intensive</w:t>
+      </w:r>
+      <w:r>
+        <w:t xml:space="preserve"> Betreuung braucht, welche zuha</w:t>
+      </w:r>
+      <w:r>
+        <w:t>use nicht möglich ist (Pflege, Abk</w:t>
+      </w:r>
+      <w:r>
+        <w:t>lä</w:t>
+      </w:r>
+      <w:r>
+        <w:t>rungen, Operationen</w:t>
+      </w:r>
+      <w:r>
+        <w:t>, etc.</w:t>
+      </w:r>
+      <w:r>
+        <w:t>)</w:t>
+      </w:r>
+      <w:r>
+        <w:t>.</w:t>
+      </w:r>
+    </w:p>
+    <w:p>
+      <w:pPr>
+        <w:pStyle w:val="Listenabsatz"/>
+        <w:numPr>
+          <w:ilvl w:val="0"/>
+          <w:numId w:val="4"/>
+        </w:numPr>
+      </w:pPr>
+      <w:r>
+        <w:t>Wie viele Meinungen braucht es um eine Diagnose zu erstellen?</w:t>
+      </w:r>
+    </w:p>
+    <w:p>
+      <w:pPr>
+        <w:ind w:left="708"/>
+      </w:pPr>
+      <w:r>
+        <w:t>Normalerweise reicht bereits eine Meinung.</w:t>
+      </w:r>
+    </w:p>
+    <w:p>
+      <w:pPr>
+        <w:pStyle w:val="Listenabsatz"/>
+        <w:numPr>
+          <w:ilvl w:val="0"/>
+          <w:numId w:val="4"/>
+        </w:numPr>
+      </w:pPr>
+      <w:r>
+        <w:t>Unterschiede, was darf man alleine entscheiden, wo braucht es eine zweite Meinung?</w:t>
+      </w:r>
+    </w:p>
+    <w:p>
+      <w:pPr>
+        <w:ind w:left="708"/>
+      </w:pPr>
+      <w:r>
+        <w:t>Zweite Meinung</w:t>
+      </w:r>
+      <w:r>
+        <w:t xml:space="preserve"> wenn Diagn</w:t>
+      </w:r>
+      <w:r>
+        <w:t xml:space="preserve">ose nicht sicher ist oder wenn </w:t>
+      </w:r>
+      <w:r>
+        <w:t>es eine</w:t>
+      </w:r>
+      <w:r>
+        <w:t xml:space="preserve"> spezialärztliche Untersuchung </w:t>
+      </w:r>
+      <w:r>
+        <w:t>braucht</w:t>
+      </w:r>
+      <w:r>
+        <w:t>.</w:t>
+      </w:r>
+    </w:p>
+    <w:p>
+      <w:pPr>
+        <w:pStyle w:val="Listenabsatz"/>
+        <w:numPr>
+          <w:ilvl w:val="0"/>
+          <w:numId w:val="4"/>
+        </w:numPr>
+      </w:pPr>
+      <w:r>
+        <w:t>Was heisst für den Arzt „aktuell“ (täglich, stündlich, etc.)?</w:t>
+      </w:r>
+    </w:p>
+    <w:p>
+      <w:pPr>
+        <w:ind w:left="708"/>
+      </w:pPr>
+      <w:r>
+        <w:t>Untersuchungsergebnisse s</w:t>
+      </w:r>
+      <w:r>
+        <w:t xml:space="preserve">ind sofort verfügbar wenn die </w:t>
+      </w:r>
+      <w:r>
+        <w:t>Untersuchung gemacht wurde</w:t>
+      </w:r>
+      <w:r>
+        <w:t>.</w:t>
       </w:r>
     </w:p>
     <w:p>
@@ -182,133 +515,6 @@
         <w:pStyle w:val="berschrift2"/>
       </w:pPr>
       <w:r>
-        <w:t>Suchtbehandlung</w:t>
-      </w:r>
-    </w:p>
-    <w:p>
-      <w:pPr>
-        <w:pStyle w:val="Listenabsatz"/>
-        <w:numPr>
-          <w:ilvl w:val="0"/>
-          <w:numId w:val="4"/>
-        </w:numPr>
-      </w:pPr>
-      <w:r>
-        <w:t>Wie sieht die Herangehensweise zur Suchtbehandlung aus?</w:t>
-      </w:r>
-    </w:p>
-    <w:p>
-      <w:pPr>
-        <w:ind w:left="708"/>
-      </w:pPr>
-      <w:r>
-        <w:t>Hängt stark vom Schweregrad ab, zuerst wird die Sucht klassifiziert. Die physische Abhängigkeit ist normalerweise schnell überwunden. Dagegen ist die psychische Abhängigkeit nur schwer therapierbar. Hierzu ist es wichtig den Patienten aus seinem gewohnten Umfeld zu extrahieren. Gleichzeitig muss auch der Patient willensbereit sein und eine entsprechende Alltagsstruktur haben (bspw. Arbeitstätigkeit, geregeltes soziales Umfeld, etc.). Für den Suchtkranken kann eine Art „</w:t>
-      </w:r>
-      <w:proofErr w:type="spellStart"/>
-      <w:r>
-        <w:t>Gamification</w:t>
-      </w:r>
-      <w:proofErr w:type="spellEnd"/>
-      <w:r>
-        <w:t>“ helfen um von seiner spezifischen Sucht loszukommen. D.h. Drogen werden durch eine andere „Belohnung“ substituiert.</w:t>
-      </w:r>
-    </w:p>
-    <w:p>
-      <w:pPr>
-        <w:pStyle w:val="berschrift2"/>
-      </w:pPr>
-      <w:commentRangeStart w:id="2"/>
-      <w:r>
-        <w:t>Behandlungsmethoden</w:t>
-      </w:r>
-      <w:commentRangeEnd w:id="2"/>
-      <w:r>
-        <w:rPr>
-          <w:rStyle w:val="Kommentarzeichen"/>
-          <w:sz w:val="26"/>
-          <w:szCs w:val="26"/>
-        </w:rPr>
-        <w:commentReference w:id="2"/>
-      </w:r>
-    </w:p>
-    <w:p>
-      <w:pPr>
-        <w:pStyle w:val="Listenabsatz"/>
-        <w:numPr>
-          <w:ilvl w:val="0"/>
-          <w:numId w:val="4"/>
-        </w:numPr>
-      </w:pPr>
-      <w:r>
-        <w:t>Wo sind die Grenzen?</w:t>
-      </w:r>
-    </w:p>
-    <w:p>
-      <w:pPr>
-        <w:pStyle w:val="Listenabsatz"/>
-        <w:numPr>
-          <w:ilvl w:val="0"/>
-          <w:numId w:val="4"/>
-        </w:numPr>
-      </w:pPr>
-      <w:r>
-        <w:t>Wer darf entscheiden, welche Behandlungen gemacht werden?</w:t>
-      </w:r>
-    </w:p>
-    <w:p>
-      <w:pPr>
-        <w:pStyle w:val="Listenabsatz"/>
-        <w:numPr>
-          <w:ilvl w:val="0"/>
-          <w:numId w:val="4"/>
-        </w:numPr>
-      </w:pPr>
-      <w:r>
-        <w:t>Wann muss stationär behandelt werden, wann nicht?</w:t>
-      </w:r>
-    </w:p>
-    <w:p>
-      <w:pPr>
-        <w:pStyle w:val="Listenabsatz"/>
-        <w:numPr>
-          <w:ilvl w:val="0"/>
-          <w:numId w:val="4"/>
-        </w:numPr>
-      </w:pPr>
-      <w:r>
-        <w:t>Wie viele Meinungen braucht es um eine Diagnose zu erstellen?</w:t>
-      </w:r>
-    </w:p>
-    <w:p>
-      <w:pPr>
-        <w:pStyle w:val="Listenabsatz"/>
-        <w:numPr>
-          <w:ilvl w:val="0"/>
-          <w:numId w:val="4"/>
-        </w:numPr>
-      </w:pPr>
-      <w:r>
-        <w:t>Unterschiede, was darf man alleine entscheiden, wo braucht es eine zweite Meinung?</w:t>
-      </w:r>
-    </w:p>
-    <w:p>
-      <w:pPr>
-        <w:pStyle w:val="Listenabsatz"/>
-        <w:numPr>
-          <w:ilvl w:val="0"/>
-          <w:numId w:val="4"/>
-        </w:numPr>
-      </w:pPr>
-      <w:r>
-        <w:t>Was heisst für den Arzt „aktuell“ (täglich, stündlich, etc.)?</w:t>
-      </w:r>
-    </w:p>
-    <w:p>
-      <w:pPr>
-        <w:pStyle w:val="berschrift2"/>
-      </w:pPr>
-      <w:r>
-        <w:lastRenderedPageBreak/>
         <w:t>Krankenrapport</w:t>
       </w:r>
     </w:p>
@@ -516,6 +722,7 @@
         </w:numPr>
       </w:pPr>
       <w:r>
+        <w:lastRenderedPageBreak/>
         <w:t>Unterschriften Pflegepersonal und verantwortlicher Arzt</w:t>
       </w:r>
     </w:p>
@@ -608,7 +815,7 @@
       </w:r>
     </w:p>
     <w:p>
-      <w:hyperlink r:id="rId10" w:history="1">
+      <w:hyperlink r:id="rId9" w:history="1">
         <w:r>
           <w:rPr>
             <w:rStyle w:val="Hyperlink"/>
@@ -618,7 +825,7 @@
       </w:hyperlink>
     </w:p>
     <w:p>
-      <w:hyperlink r:id="rId11" w:history="1">
+      <w:hyperlink r:id="rId10" w:history="1">
         <w:r>
           <w:rPr>
             <w:rStyle w:val="Hyperlink"/>
@@ -629,9 +836,25 @@
     </w:p>
     <w:p>
       <w:pPr>
+        <w:rPr>
+          <w:rFonts w:asciiTheme="majorHAnsi" w:eastAsiaTheme="majorEastAsia" w:hAnsiTheme="majorHAnsi" w:cstheme="majorBidi"/>
+          <w:b/>
+          <w:bCs/>
+          <w:color w:val="365F91" w:themeColor="accent1" w:themeShade="BF"/>
+          <w:sz w:val="28"/>
+          <w:szCs w:val="28"/>
+        </w:rPr>
+      </w:pPr>
+      <w:r>
+        <w:br w:type="page"/>
+      </w:r>
+    </w:p>
+    <w:p>
+      <w:pPr>
         <w:pStyle w:val="berschrift1"/>
       </w:pPr>
       <w:r>
+        <w:lastRenderedPageBreak/>
         <w:t>Online Recherche</w:t>
       </w:r>
     </w:p>
@@ -646,7 +869,7 @@
       </w:r>
     </w:p>
     <w:p>
-      <w:hyperlink r:id="rId12" w:history="1">
+      <w:hyperlink r:id="rId11" w:history="1">
         <w:r>
           <w:rPr>
             <w:rStyle w:val="Hyperlink"/>
@@ -660,7 +883,6 @@
         <w:pStyle w:val="berschrift2"/>
       </w:pPr>
       <w:r>
-        <w:lastRenderedPageBreak/>
         <w:t>Alkoholsucht</w:t>
       </w:r>
     </w:p>
@@ -756,7 +978,7 @@
       <w:r>
         <w:t xml:space="preserve">Siehe: </w:t>
       </w:r>
-      <w:hyperlink r:id="rId13" w:history="1">
+      <w:hyperlink r:id="rId12" w:history="1">
         <w:r>
           <w:rPr>
             <w:rStyle w:val="Hyperlink"/>
@@ -915,7 +1137,7 @@
       <w:r>
         <w:t xml:space="preserve">Siehe: </w:t>
       </w:r>
-      <w:hyperlink r:id="rId14" w:history="1">
+      <w:hyperlink r:id="rId13" w:history="1">
         <w:r>
           <w:rPr>
             <w:rStyle w:val="Hyperlink"/>
@@ -939,6 +1161,7 @@
     </w:p>
     <w:p>
       <w:r>
+        <w:lastRenderedPageBreak/>
         <w:t>Wenn er kein Geld mehr hat, macht er Schulden, da er der festen Überzeugung ist, irgendwann die Verluste ausgleichen zu können, und kann dadurch auch in die Hände von Kredithaien kommen.</w:t>
       </w:r>
     </w:p>
@@ -968,7 +1191,6 @@
         </w:numPr>
       </w:pPr>
       <w:r>
-        <w:lastRenderedPageBreak/>
         <w:t>Personen mit Spielsucht versuchen den erregten, euphorischen Zustand durch höhere Wetteinsätze oder grössere Risiken herzustellen</w:t>
       </w:r>
     </w:p>
@@ -1080,7 +1302,7 @@
       <w:r>
         <w:t xml:space="preserve">Siehe: </w:t>
       </w:r>
-      <w:hyperlink r:id="rId15" w:history="1">
+      <w:hyperlink r:id="rId14" w:history="1">
         <w:r>
           <w:rPr>
             <w:rStyle w:val="Hyperlink"/>
@@ -1090,8 +1312,8 @@
       </w:hyperlink>
     </w:p>
     <w:sectPr>
-      <w:headerReference w:type="default" r:id="rId16"/>
-      <w:footerReference w:type="default" r:id="rId17"/>
+      <w:headerReference w:type="default" r:id="rId15"/>
+      <w:footerReference w:type="default" r:id="rId16"/>
       <w:pgSz w:w="11906" w:h="16838"/>
       <w:pgMar w:top="1417" w:right="1417" w:bottom="1134" w:left="1417" w:header="708" w:footer="708" w:gutter="0"/>
       <w:cols w:space="708"/>
@@ -1099,43 +1321,6 @@
     </w:sectPr>
   </w:body>
 </w:document>
-</file>
-
-<file path=word/comments.xml><?xml version="1.0" encoding="utf-8"?>
-<w:comments xmlns:wpc="http://schemas.microsoft.com/office/word/2010/wordprocessingCanvas" xmlns:mc="http://schemas.openxmlformats.org/markup-compatibility/2006" xmlns:o="urn:schemas-microsoft-com:office:office" xmlns:r="http://schemas.openxmlformats.org/officeDocument/2006/relationships" xmlns:m="http://schemas.openxmlformats.org/officeDocument/2006/math" xmlns:v="urn:schemas-microsoft-com:vml" xmlns:wp14="http://schemas.microsoft.com/office/word/2010/wordprocessingDrawing" xmlns:wp="http://schemas.openxmlformats.org/drawingml/2006/wordprocessingDrawing" xmlns:w10="urn:schemas-microsoft-com:office:word" xmlns:w="http://schemas.openxmlformats.org/wordprocessingml/2006/main" xmlns:w14="http://schemas.microsoft.com/office/word/2010/wordml" xmlns:wpg="http://schemas.microsoft.com/office/word/2010/wordprocessingGroup" xmlns:wpi="http://schemas.microsoft.com/office/word/2010/wordprocessingInk" xmlns:wne="http://schemas.microsoft.com/office/word/2006/wordml" xmlns:wps="http://schemas.microsoft.com/office/word/2010/wordprocessingShape" mc:Ignorable="w14 wp14">
-  <w:comment w:id="1" w:author="Michael Hofer" w:date="2018-04-02T19:09:00Z" w:initials="MH">
-    <w:p>
-      <w:pPr>
-        <w:pStyle w:val="Kommentartext"/>
-      </w:pPr>
-      <w:r>
-        <w:rPr>
-          <w:rStyle w:val="Kommentarzeichen"/>
-        </w:rPr>
-        <w:annotationRef/>
-      </w:r>
-      <w:r>
-        <w:t>Interview Jan</w:t>
-      </w:r>
-    </w:p>
-  </w:comment>
-  <w:comment w:id="2" w:author="Michael Hofer" w:date="2018-04-02T19:09:00Z" w:initials="MH">
-    <w:p>
-      <w:pPr>
-        <w:pStyle w:val="Kommentartext"/>
-      </w:pPr>
-      <w:r>
-        <w:rPr>
-          <w:rStyle w:val="Kommentarzeichen"/>
-        </w:rPr>
-        <w:annotationRef/>
-      </w:r>
-      <w:r>
-        <w:t>Interview Jan</w:t>
-      </w:r>
-    </w:p>
-  </w:comment>
-</w:comments>
 </file>
 
 <file path=word/endnotes.xml><?xml version="1.0" encoding="utf-8"?>
@@ -1202,27 +1387,14 @@
     <w:r>
       <w:t>/</w:t>
     </w:r>
-    <w:r>
-      <w:fldChar w:fldCharType="begin"/>
-    </w:r>
-    <w:r>
-      <w:instrText xml:space="preserve"> NUMPAGES   \* MERGEFORMAT </w:instrText>
-    </w:r>
-    <w:r>
-      <w:fldChar w:fldCharType="separate"/>
-    </w:r>
-    <w:r>
-      <w:rPr>
-        <w:noProof/>
-      </w:rPr>
-      <w:t>4</w:t>
-    </w:r>
-    <w:r>
-      <w:rPr>
-        <w:noProof/>
-      </w:rPr>
-      <w:fldChar w:fldCharType="end"/>
-    </w:r>
+    <w:fldSimple w:instr=" NUMPAGES   \* MERGEFORMAT ">
+      <w:r>
+        <w:rPr>
+          <w:noProof/>
+        </w:rPr>
+        <w:t>5</w:t>
+      </w:r>
+    </w:fldSimple>
   </w:p>
 </w:ftr>
 </file>
@@ -3527,7 +3699,7 @@
 </file>
 
 <file path=customXml/itemProps1.xml><?xml version="1.0" encoding="utf-8"?>
-<ds:datastoreItem xmlns:ds="http://schemas.openxmlformats.org/officeDocument/2006/customXml" ds:itemID="{4AFF24DA-8D9F-4795-903D-E10A9EA5E900}">
+<ds:datastoreItem xmlns:ds="http://schemas.openxmlformats.org/officeDocument/2006/customXml" ds:itemID="{1F71AD99-6822-4DAB-B312-BED98E538A40}">
   <ds:schemaRefs>
     <ds:schemaRef ds:uri="http://schemas.openxmlformats.org/officeDocument/2006/bibliography"/>
   </ds:schemaRefs>

</xml_diff>